<commit_message>
Update Version Control Software Document.docx
</commit_message>
<xml_diff>
--- a/Version Control Software Document.docx
+++ b/Version Control Software Document.docx
@@ -4,565 +4,66 @@
   <w:body>
     <w:p>
       <w:pPr>
-        <w:pStyle w:val="ListParagraph"/>
-        <w:numPr>
-          <w:ilvl w:val="0"/>
-          <w:numId w:val="1"/>
-        </w:numPr>
+        <w:jc w:val="center"/>
+        <w:rPr>
+          <w:b/>
+          <w:bCs/>
+        </w:rPr>
       </w:pPr>
       <w:r>
         <w:rPr>
-          <w:rStyle w:val="textlayer--absolute"/>
-          <w:rFonts w:ascii="Arial" w:hAnsi="Arial" w:cs="Arial"/>
-          <w:sz w:val="25"/>
-          <w:szCs w:val="25"/>
-          <w:shd w:val="clear" w:color="auto" w:fill="F2F2F2"/>
+          <w:b/>
+          <w:bCs/>
         </w:rPr>
-        <w:t xml:space="preserve">How many unique colour values can the </w:t>
-      </w:r>
-      <w:proofErr w:type="spellStart"/>
-      <w:r>
-        <w:rPr>
-          <w:rStyle w:val="textlayer--absolute"/>
-          <w:rFonts w:ascii="Arial" w:hAnsi="Arial" w:cs="Arial"/>
-          <w:sz w:val="25"/>
-          <w:szCs w:val="25"/>
-          <w:shd w:val="clear" w:color="auto" w:fill="F2F2F2"/>
-        </w:rPr>
-        <w:t>colourvariable</w:t>
-      </w:r>
-      <w:proofErr w:type="spellEnd"/>
-      <w:r>
-        <w:rPr>
-          <w:rStyle w:val="textlayer--absolute"/>
-          <w:rFonts w:ascii="Arial" w:hAnsi="Arial" w:cs="Arial"/>
-          <w:sz w:val="25"/>
-          <w:szCs w:val="25"/>
-          <w:shd w:val="clear" w:color="auto" w:fill="F2F2F2"/>
-        </w:rPr>
-        <w:t xml:space="preserve"> contain? </w:t>
-      </w:r>
-    </w:p>
-    <w:p/>
-    <w:p>
-      <w:pPr>
-        <w:pStyle w:val="ListParagraph"/>
-        <w:numPr>
-          <w:ilvl w:val="0"/>
-          <w:numId w:val="1"/>
-        </w:numPr>
-      </w:pPr>
-      <w:r>
-        <w:rPr>
-          <w:rFonts w:ascii="Arial" w:hAnsi="Arial" w:cs="Arial"/>
-          <w:sz w:val="25"/>
-          <w:szCs w:val="25"/>
-          <w:shd w:val="clear" w:color="auto" w:fill="F2F2F2"/>
-        </w:rPr>
-        <w:t>What is the minimum value, maximum value, and range for each colour component?</w:t>
+        <w:t>Version Control Software Evaluation Report</w:t>
       </w:r>
     </w:p>
     <w:p>
       <w:pPr>
-        <w:pStyle w:val="ListParagraph"/>
+        <w:jc w:val="center"/>
         <w:rPr>
-          <w:rFonts w:ascii="Arial" w:hAnsi="Arial" w:cs="Arial"/>
-          <w:sz w:val="25"/>
-          <w:szCs w:val="25"/>
-          <w:shd w:val="clear" w:color="auto" w:fill="F2F2F2"/>
-        </w:rPr>
-      </w:pPr>
-    </w:p>
-    <w:p>
-      <w:pPr>
-        <w:pStyle w:val="ListParagraph"/>
-      </w:pPr>
-    </w:p>
-    <w:p>
-      <w:pPr>
-        <w:pStyle w:val="ListParagraph"/>
-        <w:rPr>
-          <w:rFonts w:ascii="Arial" w:hAnsi="Arial" w:cs="Arial"/>
-          <w:sz w:val="25"/>
-          <w:szCs w:val="25"/>
-          <w:shd w:val="clear" w:color="auto" w:fill="F2F2F2"/>
-        </w:rPr>
-      </w:pPr>
-    </w:p>
-    <w:p>
-      <w:pPr>
-        <w:pStyle w:val="ListParagraph"/>
-      </w:pPr>
-    </w:p>
-    <w:p>
-      <w:pPr>
-        <w:pStyle w:val="ListParagraph"/>
-        <w:numPr>
-          <w:ilvl w:val="0"/>
-          <w:numId w:val="1"/>
-        </w:numPr>
-        <w:rPr>
-          <w:rStyle w:val="textlayer--absolute"/>
+          <w:b/>
+          <w:bCs/>
         </w:rPr>
       </w:pPr>
       <w:r>
         <w:rPr>
-          <w:rFonts w:ascii="Arial" w:hAnsi="Arial" w:cs="Arial"/>
-          <w:sz w:val="25"/>
-          <w:szCs w:val="25"/>
-          <w:shd w:val="clear" w:color="auto" w:fill="F2F2F2"/>
+          <w:b/>
+          <w:bCs/>
         </w:rPr>
-        <w:br/>
-      </w:r>
-      <w:r>
-        <w:rPr>
-          <w:rStyle w:val="textlayer--absolute"/>
-          <w:rFonts w:ascii="Arial" w:hAnsi="Arial" w:cs="Arial"/>
-          <w:sz w:val="25"/>
-          <w:szCs w:val="25"/>
-          <w:shd w:val="clear" w:color="auto" w:fill="F2F2F2"/>
-        </w:rPr>
-        <w:t>Suppose the red</w:t>
-      </w:r>
-      <w:r>
-        <w:rPr>
-          <w:rStyle w:val="textlayer--absolute"/>
-          <w:rFonts w:ascii="Arial" w:hAnsi="Arial" w:cs="Arial"/>
-          <w:sz w:val="25"/>
-          <w:szCs w:val="25"/>
-          <w:shd w:val="clear" w:color="auto" w:fill="F2F2F2"/>
-        </w:rPr>
-        <w:t xml:space="preserve"> </w:t>
-      </w:r>
-      <w:r>
-        <w:rPr>
-          <w:rStyle w:val="textlayer--absolute"/>
-          <w:rFonts w:ascii="Arial" w:hAnsi="Arial" w:cs="Arial"/>
-          <w:sz w:val="25"/>
-          <w:szCs w:val="25"/>
-          <w:shd w:val="clear" w:color="auto" w:fill="F2F2F2"/>
-        </w:rPr>
-        <w:t xml:space="preserve">component of the RGBA colour is to be stored in an 8-bit integer (byte) variable, and is set to the decimal </w:t>
-      </w:r>
-      <w:proofErr w:type="gramStart"/>
-      <w:r>
-        <w:rPr>
-          <w:rStyle w:val="textlayer--absolute"/>
-          <w:rFonts w:ascii="Arial" w:hAnsi="Arial" w:cs="Arial"/>
-          <w:sz w:val="25"/>
-          <w:szCs w:val="25"/>
-          <w:shd w:val="clear" w:color="auto" w:fill="F2F2F2"/>
-        </w:rPr>
-        <w:t>value</w:t>
-      </w:r>
-      <w:proofErr w:type="gramEnd"/>
-      <w:r>
-        <w:rPr>
-          <w:rStyle w:val="textlayer--absolute"/>
-          <w:rFonts w:ascii="Arial" w:hAnsi="Arial" w:cs="Arial"/>
-          <w:sz w:val="25"/>
-          <w:szCs w:val="25"/>
-          <w:shd w:val="clear" w:color="auto" w:fill="F2F2F2"/>
-        </w:rPr>
-        <w:t xml:space="preserve"> </w:t>
+        <w:t>Math for Games</w:t>
       </w:r>
     </w:p>
     <w:p>
       <w:pPr>
-        <w:pStyle w:val="ListParagraph"/>
+        <w:jc w:val="center"/>
         <w:rPr>
-          <w:rStyle w:val="textlayer--absolute"/>
-          <w:rFonts w:ascii="Arial" w:hAnsi="Arial" w:cs="Arial"/>
-          <w:sz w:val="25"/>
-          <w:szCs w:val="25"/>
-          <w:shd w:val="clear" w:color="auto" w:fill="F2F2F2"/>
+          <w:b/>
+          <w:bCs/>
         </w:rPr>
       </w:pPr>
       <w:r>
         <w:rPr>
-          <w:rStyle w:val="textlayer--absolute"/>
-          <w:rFonts w:ascii="Arial" w:hAnsi="Arial" w:cs="Arial"/>
-          <w:sz w:val="25"/>
-          <w:szCs w:val="25"/>
-          <w:shd w:val="clear" w:color="auto" w:fill="F2F2F2"/>
+          <w:b/>
+          <w:bCs/>
         </w:rPr>
-        <w:t>B</w:t>
-      </w:r>
-      <w:r>
-        <w:rPr>
-          <w:rStyle w:val="textlayer--absolute"/>
-          <w:rFonts w:ascii="Arial" w:hAnsi="Arial" w:cs="Arial"/>
-          <w:sz w:val="25"/>
-          <w:szCs w:val="25"/>
-          <w:shd w:val="clear" w:color="auto" w:fill="F2F2F2"/>
-        </w:rPr>
-        <w:t>yte</w:t>
-      </w:r>
-      <w:r>
-        <w:rPr>
-          <w:rStyle w:val="textlayer--absolute"/>
-          <w:rFonts w:ascii="Arial" w:hAnsi="Arial" w:cs="Arial"/>
-          <w:sz w:val="25"/>
-          <w:szCs w:val="25"/>
-          <w:shd w:val="clear" w:color="auto" w:fill="F2F2F2"/>
-        </w:rPr>
-        <w:t xml:space="preserve"> </w:t>
-      </w:r>
-      <w:r>
-        <w:rPr>
-          <w:rStyle w:val="textlayer--absolute"/>
-          <w:rFonts w:ascii="Arial" w:hAnsi="Arial" w:cs="Arial"/>
-          <w:sz w:val="25"/>
-          <w:szCs w:val="25"/>
-          <w:shd w:val="clear" w:color="auto" w:fill="F2F2F2"/>
-        </w:rPr>
-        <w:t>red = 94</w:t>
+        <w:t>Domenico Mandica</w:t>
       </w:r>
     </w:p>
     <w:p>
       <w:pPr>
-        <w:pStyle w:val="ListParagraph"/>
+        <w:jc w:val="center"/>
         <w:rPr>
-          <w:rStyle w:val="textlayer--absolute"/>
-          <w:rFonts w:ascii="Arial" w:hAnsi="Arial" w:cs="Arial"/>
-          <w:sz w:val="25"/>
-          <w:szCs w:val="25"/>
-          <w:shd w:val="clear" w:color="auto" w:fill="F2F2F2"/>
+          <w:b/>
+          <w:bCs/>
         </w:rPr>
       </w:pPr>
       <w:r>
         <w:rPr>
-          <w:rStyle w:val="textlayer--absolute"/>
-          <w:rFonts w:ascii="Arial" w:hAnsi="Arial" w:cs="Arial"/>
-          <w:sz w:val="25"/>
-          <w:szCs w:val="25"/>
-          <w:shd w:val="clear" w:color="auto" w:fill="F2F2F2"/>
+          <w:b/>
+          <w:bCs/>
         </w:rPr>
-        <w:t xml:space="preserve">Write this value as a binary </w:t>
-      </w:r>
-      <w:proofErr w:type="gramStart"/>
-      <w:r>
-        <w:rPr>
-          <w:rStyle w:val="textlayer--absolute"/>
-          <w:rFonts w:ascii="Arial" w:hAnsi="Arial" w:cs="Arial"/>
-          <w:sz w:val="25"/>
-          <w:szCs w:val="25"/>
-          <w:shd w:val="clear" w:color="auto" w:fill="F2F2F2"/>
-        </w:rPr>
-        <w:t>number</w:t>
-      </w:r>
-      <w:proofErr w:type="gramEnd"/>
-    </w:p>
-    <w:p>
-      <w:pPr>
-        <w:pStyle w:val="ListParagraph"/>
-        <w:rPr>
-          <w:rStyle w:val="textlayer--absolute"/>
-        </w:rPr>
-      </w:pPr>
-    </w:p>
-    <w:p>
-      <w:pPr>
-        <w:pStyle w:val="ListParagraph"/>
-        <w:rPr>
-          <w:rStyle w:val="textlayer--absolute"/>
-        </w:rPr>
-      </w:pPr>
-    </w:p>
-    <w:p>
-      <w:pPr>
-        <w:pStyle w:val="ListParagraph"/>
-        <w:rPr>
-          <w:rStyle w:val="textlayer--absolute"/>
-        </w:rPr>
-      </w:pPr>
-    </w:p>
-    <w:p>
-      <w:pPr>
-        <w:pStyle w:val="ListParagraph"/>
-        <w:numPr>
-          <w:ilvl w:val="0"/>
-          <w:numId w:val="1"/>
-        </w:numPr>
-        <w:rPr>
-          <w:rStyle w:val="textlayer--absolute"/>
-        </w:rPr>
-      </w:pPr>
-      <w:r>
-        <w:rPr>
-          <w:rStyle w:val="textlayer--absolute"/>
-          <w:rFonts w:ascii="Arial" w:hAnsi="Arial" w:cs="Arial"/>
-          <w:sz w:val="25"/>
-          <w:szCs w:val="25"/>
-          <w:shd w:val="clear" w:color="auto" w:fill="F2F2F2"/>
-        </w:rPr>
-        <w:t>The byte containing the red value (94) from question 3 is now to be stored in the RGBA colour value (</w:t>
-      </w:r>
-      <w:proofErr w:type="spellStart"/>
-      <w:r>
-        <w:rPr>
-          <w:rStyle w:val="textlayer--absolute"/>
-          <w:rFonts w:ascii="Arial" w:hAnsi="Arial" w:cs="Arial"/>
-          <w:sz w:val="25"/>
-          <w:szCs w:val="25"/>
-          <w:shd w:val="clear" w:color="auto" w:fill="F2F2F2"/>
-        </w:rPr>
-        <w:t>inthe</w:t>
-      </w:r>
-      <w:proofErr w:type="spellEnd"/>
-      <w:r>
-        <w:rPr>
-          <w:rStyle w:val="textlayer--absolute"/>
-          <w:rFonts w:ascii="Arial" w:hAnsi="Arial" w:cs="Arial"/>
-          <w:sz w:val="25"/>
-          <w:szCs w:val="25"/>
-          <w:shd w:val="clear" w:color="auto" w:fill="F2F2F2"/>
-        </w:rPr>
-        <w:t xml:space="preserve"> left-most byte).</w:t>
-      </w:r>
-    </w:p>
-    <w:p/>
-    <w:p/>
-    <w:p>
-      <w:pPr>
-        <w:pStyle w:val="ListParagraph"/>
-        <w:numPr>
-          <w:ilvl w:val="0"/>
-          <w:numId w:val="1"/>
-        </w:numPr>
-      </w:pPr>
-      <w:r>
-        <w:rPr>
-          <w:rFonts w:ascii="Arial" w:hAnsi="Arial" w:cs="Arial"/>
-          <w:sz w:val="25"/>
-          <w:szCs w:val="25"/>
-          <w:shd w:val="clear" w:color="auto" w:fill="F2F2F2"/>
-        </w:rPr>
-        <w:t>What is the decimal value of the binary number from question 4?</w:t>
-      </w:r>
-    </w:p>
-    <w:p>
-      <w:pPr>
-        <w:pStyle w:val="ListParagraph"/>
-        <w:rPr>
-          <w:rFonts w:ascii="Arial" w:hAnsi="Arial" w:cs="Arial"/>
-          <w:sz w:val="25"/>
-          <w:szCs w:val="25"/>
-          <w:shd w:val="clear" w:color="auto" w:fill="F2F2F2"/>
-        </w:rPr>
-      </w:pPr>
-    </w:p>
-    <w:p>
-      <w:pPr>
-        <w:pStyle w:val="ListParagraph"/>
-        <w:rPr>
-          <w:rFonts w:ascii="Arial" w:hAnsi="Arial" w:cs="Arial"/>
-          <w:sz w:val="25"/>
-          <w:szCs w:val="25"/>
-          <w:shd w:val="clear" w:color="auto" w:fill="F2F2F2"/>
-        </w:rPr>
-      </w:pPr>
-    </w:p>
-    <w:p>
-      <w:pPr>
-        <w:pStyle w:val="ListParagraph"/>
-        <w:rPr>
-          <w:rFonts w:ascii="Arial" w:hAnsi="Arial" w:cs="Arial"/>
-          <w:sz w:val="25"/>
-          <w:szCs w:val="25"/>
-          <w:shd w:val="clear" w:color="auto" w:fill="F2F2F2"/>
-        </w:rPr>
-      </w:pPr>
-    </w:p>
-    <w:p>
-      <w:pPr>
-        <w:pStyle w:val="ListParagraph"/>
-        <w:rPr>
-          <w:rFonts w:ascii="Arial" w:hAnsi="Arial" w:cs="Arial"/>
-          <w:sz w:val="25"/>
-          <w:szCs w:val="25"/>
-          <w:shd w:val="clear" w:color="auto" w:fill="F2F2F2"/>
-        </w:rPr>
-      </w:pPr>
-    </w:p>
-    <w:p>
-      <w:pPr>
-        <w:pStyle w:val="ListParagraph"/>
-        <w:rPr>
-          <w:rFonts w:ascii="Arial" w:hAnsi="Arial" w:cs="Arial"/>
-          <w:sz w:val="25"/>
-          <w:szCs w:val="25"/>
-          <w:shd w:val="clear" w:color="auto" w:fill="F2F2F2"/>
-        </w:rPr>
-      </w:pPr>
-    </w:p>
-    <w:p>
-      <w:pPr>
-        <w:pStyle w:val="ListParagraph"/>
-        <w:numPr>
-          <w:ilvl w:val="0"/>
-          <w:numId w:val="1"/>
-        </w:numPr>
-        <w:rPr>
-          <w:rStyle w:val="textlayer--absolute"/>
-        </w:rPr>
-      </w:pPr>
-      <w:r>
-        <w:rPr>
-          <w:rStyle w:val="textlayer--absolute"/>
-          <w:rFonts w:ascii="Arial" w:hAnsi="Arial" w:cs="Arial"/>
-          <w:sz w:val="25"/>
-          <w:szCs w:val="25"/>
-          <w:shd w:val="clear" w:color="auto" w:fill="F2F2F2"/>
-        </w:rPr>
-        <w:t>Write the bit shifting operation (in C#) that will move all bits from the ‘R’ position in the colour variable to the ‘G’ position.</w:t>
-      </w:r>
-    </w:p>
-    <w:p/>
-    <w:p/>
-    <w:p>
-      <w:pPr>
-        <w:pStyle w:val="ListParagraph"/>
-        <w:numPr>
-          <w:ilvl w:val="0"/>
-          <w:numId w:val="1"/>
-        </w:numPr>
-        <w:rPr>
-          <w:rStyle w:val="textlayer--absolute"/>
-        </w:rPr>
-      </w:pPr>
-      <w:r>
-        <w:rPr>
-          <w:rStyle w:val="textlayer--absolute"/>
-          <w:rFonts w:ascii="Arial" w:hAnsi="Arial" w:cs="Arial"/>
-          <w:sz w:val="25"/>
-          <w:szCs w:val="25"/>
-          <w:shd w:val="clear" w:color="auto" w:fill="F2F2F2"/>
-        </w:rPr>
-        <w:t xml:space="preserve">Our colour value now has the green colour component set, and no red, blue, or alpha colour component </w:t>
-      </w:r>
-      <w:proofErr w:type="spellStart"/>
-      <w:proofErr w:type="gramStart"/>
-      <w:r>
-        <w:rPr>
-          <w:rStyle w:val="textlayer--absolute"/>
-          <w:rFonts w:ascii="Arial" w:hAnsi="Arial" w:cs="Arial"/>
-          <w:sz w:val="25"/>
-          <w:szCs w:val="25"/>
-          <w:shd w:val="clear" w:color="auto" w:fill="F2F2F2"/>
-        </w:rPr>
-        <w:t>values.What</w:t>
-      </w:r>
-      <w:proofErr w:type="spellEnd"/>
-      <w:proofErr w:type="gramEnd"/>
-      <w:r>
-        <w:rPr>
-          <w:rStyle w:val="textlayer--absolute"/>
-          <w:rFonts w:ascii="Arial" w:hAnsi="Arial" w:cs="Arial"/>
-          <w:sz w:val="25"/>
-          <w:szCs w:val="25"/>
-          <w:shd w:val="clear" w:color="auto" w:fill="F2F2F2"/>
-        </w:rPr>
-        <w:t xml:space="preserve"> are the decimal and binary value of the </w:t>
-      </w:r>
-      <w:proofErr w:type="spellStart"/>
-      <w:r>
-        <w:rPr>
-          <w:rStyle w:val="textlayer--absolute"/>
-          <w:rFonts w:ascii="Arial" w:hAnsi="Arial" w:cs="Arial"/>
-          <w:sz w:val="25"/>
-          <w:szCs w:val="25"/>
-          <w:shd w:val="clear" w:color="auto" w:fill="F2F2F2"/>
-        </w:rPr>
-        <w:t>colourvariable</w:t>
-      </w:r>
-      <w:proofErr w:type="spellEnd"/>
-      <w:r>
-        <w:rPr>
-          <w:rStyle w:val="textlayer--absolute"/>
-          <w:rFonts w:ascii="Arial" w:hAnsi="Arial" w:cs="Arial"/>
-          <w:sz w:val="25"/>
-          <w:szCs w:val="25"/>
-          <w:shd w:val="clear" w:color="auto" w:fill="F2F2F2"/>
-        </w:rPr>
-        <w:t xml:space="preserve"> now?</w:t>
-      </w:r>
-    </w:p>
-    <w:p>
-      <w:pPr>
-        <w:pStyle w:val="ListParagraph"/>
-        <w:rPr>
-          <w:rStyle w:val="textlayer--absolute"/>
-          <w:rFonts w:ascii="Arial" w:hAnsi="Arial" w:cs="Arial"/>
-          <w:sz w:val="25"/>
-          <w:szCs w:val="25"/>
-          <w:shd w:val="clear" w:color="auto" w:fill="F2F2F2"/>
-        </w:rPr>
-      </w:pPr>
-    </w:p>
-    <w:p>
-      <w:pPr>
-        <w:pStyle w:val="ListParagraph"/>
-        <w:rPr>
-          <w:rStyle w:val="textlayer--absolute"/>
-          <w:rFonts w:ascii="Arial" w:hAnsi="Arial" w:cs="Arial"/>
-          <w:sz w:val="25"/>
-          <w:szCs w:val="25"/>
-          <w:shd w:val="clear" w:color="auto" w:fill="F2F2F2"/>
-        </w:rPr>
-      </w:pPr>
-    </w:p>
-    <w:p>
-      <w:pPr>
-        <w:pStyle w:val="ListParagraph"/>
-        <w:rPr>
-          <w:rStyle w:val="textlayer--absolute"/>
-          <w:rFonts w:ascii="Arial" w:hAnsi="Arial" w:cs="Arial"/>
-          <w:sz w:val="25"/>
-          <w:szCs w:val="25"/>
-          <w:shd w:val="clear" w:color="auto" w:fill="F2F2F2"/>
-        </w:rPr>
-      </w:pPr>
-    </w:p>
-    <w:p>
-      <w:pPr>
-        <w:pStyle w:val="ListParagraph"/>
-        <w:numPr>
-          <w:ilvl w:val="0"/>
-          <w:numId w:val="1"/>
-        </w:numPr>
-      </w:pPr>
-      <w:r>
-        <w:rPr>
-          <w:rStyle w:val="textlayer--absolute"/>
-          <w:rFonts w:ascii="Arial" w:hAnsi="Arial" w:cs="Arial"/>
-          <w:sz w:val="25"/>
-          <w:szCs w:val="25"/>
-          <w:shd w:val="clear" w:color="auto" w:fill="F2F2F2"/>
-        </w:rPr>
-        <w:t xml:space="preserve">After you have created your Colour class and implemented all the functions listed in the class definition above, add at </w:t>
-      </w:r>
-      <w:proofErr w:type="spellStart"/>
-      <w:r>
-        <w:rPr>
-          <w:rStyle w:val="textlayer--absolute"/>
-          <w:rFonts w:ascii="Arial" w:hAnsi="Arial" w:cs="Arial"/>
-          <w:sz w:val="25"/>
-          <w:szCs w:val="25"/>
-          <w:shd w:val="clear" w:color="auto" w:fill="F2F2F2"/>
-        </w:rPr>
-        <w:t>lease</w:t>
-      </w:r>
-      <w:proofErr w:type="spellEnd"/>
-      <w:r>
-        <w:rPr>
-          <w:rStyle w:val="textlayer--absolute"/>
-          <w:rFonts w:ascii="Arial" w:hAnsi="Arial" w:cs="Arial"/>
-          <w:sz w:val="25"/>
-          <w:szCs w:val="25"/>
-          <w:shd w:val="clear" w:color="auto" w:fill="F2F2F2"/>
-        </w:rPr>
-        <w:t xml:space="preserve"> 1 new unit test to the unit test program using your answers in this exercise to verify your code.</w:t>
+        <w:t>06/04/21</w:t>
       </w:r>
     </w:p>
     <w:sectPr>

</xml_diff>